<commit_message>
Updated Test Case 7.1 / 1.7
</commit_message>
<xml_diff>
--- a/411 Project/nocLock/Documentaion/Test Plan/T02-TestCase 7.1.docx
+++ b/411 Project/nocLock/Documentaion/Test Plan/T02-TestCase 7.1.docx
@@ -54,27 +54,505 @@
       <w:r>
         <w:t>Test Case 7.1</w:t>
       </w:r>
+    </w:p>
+    <w:p>
+      <w:pPr>
+        <w:rPr>
+          <w:b/>
+        </w:rPr>
+      </w:pPr>
+    </w:p>
+    <w:p>
+      <w:pPr>
+        <w:rPr>
+          <w:b/>
+        </w:rPr>
+      </w:pPr>
+      <w:r>
+        <w:rPr>
+          <w:b/>
+        </w:rPr>
+        <w:t>Test Description:</w:t>
+      </w:r>
+    </w:p>
+    <w:p>
+      <w:r>
+        <w:rPr>
+          <w:b/>
+        </w:rPr>
+        <w:tab/>
+      </w:r>
+      <w:r>
+        <w:t>This procedure has been created to test the reliability and robustness of the nocLock system as it is implemented in a general use- case scenario, this test will be accomplished by setting up the entire system to repl</w:t>
+      </w:r>
+      <w:r>
+        <w:t>icate a real life situation. The piezo sensor will be secured</w:t>
+      </w:r>
+      <w:r>
+        <w:t xml:space="preserve"> </w:t>
+      </w:r>
+      <w:r>
+        <w:t xml:space="preserve">to an acrylic board to simulate a knocking surface, which will then be used to repeatedly unlock and open system. </w:t>
+      </w:r>
+      <w:r>
+        <w:t>This test</w:t>
+      </w:r>
+      <w:r>
+        <w:t xml:space="preserve"> will not only verify the systems capabilities of differentiating </w:t>
+      </w:r>
+      <w:r>
+        <w:t xml:space="preserve">between </w:t>
+      </w:r>
+      <w:r>
+        <w:t xml:space="preserve">knock </w:t>
+      </w:r>
+      <w:r>
+        <w:t>sequences, but will also be crucial in evaluating the behavior of the system after prolonged use.</w:t>
+      </w:r>
+    </w:p>
+    <w:p>
+      <w:pPr>
+        <w:rPr>
+          <w:b/>
+        </w:rPr>
+      </w:pPr>
+    </w:p>
+    <w:p>
+      <w:pPr>
+        <w:rPr>
+          <w:b/>
+        </w:rPr>
+      </w:pPr>
+      <w:r>
+        <w:rPr>
+          <w:b/>
+        </w:rPr>
+        <w:t>Equipment:</w:t>
+      </w:r>
+    </w:p>
+    <w:p>
+      <w:pPr>
+        <w:pStyle w:val="ListParagraph"/>
+        <w:numPr>
+          <w:ilvl w:val="0"/>
+          <w:numId w:val="7"/>
+        </w:numPr>
+        <w:rPr>
+          <w:rFonts w:ascii="Calibri" w:hAnsi="Calibri"/>
+        </w:rPr>
+      </w:pPr>
+      <w:r>
+        <w:rPr>
+          <w:rFonts w:ascii="Calibri" w:hAnsi="Calibri"/>
+        </w:rPr>
+        <w:t>Oscilloscope</w:t>
+      </w:r>
+    </w:p>
+    <w:p>
+      <w:pPr>
+        <w:pStyle w:val="ListParagraph"/>
+        <w:numPr>
+          <w:ilvl w:val="0"/>
+          <w:numId w:val="7"/>
+        </w:numPr>
+        <w:rPr>
+          <w:rFonts w:ascii="Calibri" w:hAnsi="Calibri"/>
+        </w:rPr>
+      </w:pPr>
+      <w:r>
+        <w:rPr>
+          <w:rFonts w:ascii="Calibri" w:hAnsi="Calibri"/>
+        </w:rPr>
+        <w:t>Digital Multi-meter</w:t>
+      </w:r>
+    </w:p>
+    <w:p>
+      <w:pPr>
+        <w:pStyle w:val="ListParagraph"/>
+        <w:numPr>
+          <w:ilvl w:val="0"/>
+          <w:numId w:val="7"/>
+        </w:numPr>
+        <w:rPr>
+          <w:rFonts w:ascii="Calibri" w:hAnsi="Calibri"/>
+        </w:rPr>
+      </w:pPr>
+      <w:r>
+        <w:rPr>
+          <w:rFonts w:ascii="Calibri" w:hAnsi="Calibri"/>
+        </w:rPr>
+        <w:t>Function Generator</w:t>
+      </w:r>
+    </w:p>
+    <w:p>
+      <w:pPr>
+        <w:pStyle w:val="ListParagraph"/>
+        <w:numPr>
+          <w:ilvl w:val="0"/>
+          <w:numId w:val="7"/>
+        </w:numPr>
+        <w:rPr>
+          <w:rFonts w:ascii="Calibri" w:hAnsi="Calibri"/>
+        </w:rPr>
+      </w:pPr>
+      <w:r>
+        <w:rPr>
+          <w:rFonts w:ascii="Calibri" w:hAnsi="Calibri"/>
+        </w:rPr>
+        <w:t>Two Channel DC Power Supply</w:t>
+      </w:r>
+    </w:p>
+    <w:p>
+      <w:pPr>
+        <w:pStyle w:val="ListParagraph"/>
+        <w:numPr>
+          <w:ilvl w:val="0"/>
+          <w:numId w:val="7"/>
+        </w:numPr>
+        <w:rPr>
+          <w:rFonts w:ascii="Calibri" w:hAnsi="Calibri"/>
+        </w:rPr>
+      </w:pPr>
+      <w:r>
+        <w:rPr>
+          <w:rFonts w:ascii="Calibri" w:hAnsi="Calibri"/>
+        </w:rPr>
+        <w:t xml:space="preserve"> AVR Dragon Board</w:t>
+      </w:r>
+    </w:p>
+    <w:p>
+      <w:pPr>
+        <w:rPr>
+          <w:b/>
+        </w:rPr>
+      </w:pPr>
+      <w:r>
+        <w:br/>
+      </w:r>
+      <w:r>
+        <w:rPr>
+          <w:b/>
+        </w:rPr>
+        <w:t>Part(s):</w:t>
+      </w:r>
+    </w:p>
+    <w:p>
+      <w:pPr>
+        <w:pStyle w:val="ListParagraph"/>
+        <w:numPr>
+          <w:ilvl w:val="0"/>
+          <w:numId w:val="8"/>
+        </w:numPr>
+      </w:pPr>
+      <w:r>
+        <w:t>Microcontroller module</w:t>
+      </w:r>
+    </w:p>
+    <w:p>
+      <w:pPr>
+        <w:pStyle w:val="ListParagraph"/>
+        <w:numPr>
+          <w:ilvl w:val="0"/>
+          <w:numId w:val="8"/>
+        </w:numPr>
+      </w:pPr>
+      <w:r>
+        <w:t>Knock Sensor module</w:t>
+      </w:r>
+    </w:p>
+    <w:p>
+      <w:pPr>
+        <w:pStyle w:val="ListParagraph"/>
+        <w:numPr>
+          <w:ilvl w:val="0"/>
+          <w:numId w:val="8"/>
+        </w:numPr>
+      </w:pPr>
+      <w:r>
+        <w:t>Solenoid Drive module</w:t>
+      </w:r>
+    </w:p>
+    <w:p>
+      <w:pPr>
+        <w:pStyle w:val="ListParagraph"/>
+        <w:numPr>
+          <w:ilvl w:val="0"/>
+          <w:numId w:val="8"/>
+        </w:numPr>
+      </w:pPr>
+      <w:r>
+        <w:t>Program Button module</w:t>
+      </w:r>
+    </w:p>
+    <w:p>
+      <w:pPr>
+        <w:pStyle w:val="ListParagraph"/>
+        <w:numPr>
+          <w:ilvl w:val="0"/>
+          <w:numId w:val="8"/>
+        </w:numPr>
+      </w:pPr>
+      <w:r>
+        <w:t>Unlock Button module</w:t>
+      </w:r>
+    </w:p>
+    <w:p>
+      <w:pPr>
+        <w:pStyle w:val="ListParagraph"/>
+        <w:numPr>
+          <w:ilvl w:val="0"/>
+          <w:numId w:val="8"/>
+        </w:numPr>
+      </w:pPr>
+      <w:r>
+        <w:t>Erase EEPROM module</w:t>
+      </w:r>
+    </w:p>
+    <w:p>
+      <w:pPr>
+        <w:pStyle w:val="ListParagraph"/>
+        <w:numPr>
+          <w:ilvl w:val="0"/>
+          <w:numId w:val="8"/>
+        </w:numPr>
+      </w:pPr>
+      <w:r>
+        <w:t>LED Sensor module</w:t>
+      </w:r>
+    </w:p>
+    <w:p>
+      <w:pPr>
+        <w:pStyle w:val="ListParagraph"/>
+        <w:numPr>
+          <w:ilvl w:val="0"/>
+          <w:numId w:val="8"/>
+        </w:numPr>
+      </w:pPr>
+      <w:r>
+        <w:t>Acrylic Knocking Surface</w:t>
+      </w:r>
+    </w:p>
+    <w:p>
+      <w:pPr>
+        <w:rPr>
+          <w:b/>
+        </w:rPr>
+      </w:pPr>
+    </w:p>
+    <w:p>
+      <w:pPr>
+        <w:rPr>
+          <w:b/>
+        </w:rPr>
+      </w:pPr>
+      <w:r>
+        <w:rPr>
+          <w:b/>
+        </w:rPr>
+        <w:t>Reference:</w:t>
+      </w:r>
+    </w:p>
+    <w:p>
+      <w:pPr>
+        <w:pStyle w:val="ListParagraph"/>
+        <w:numPr>
+          <w:ilvl w:val="0"/>
+          <w:numId w:val="2"/>
+        </w:numPr>
+        <w:rPr>
+          <w:b/>
+        </w:rPr>
+      </w:pPr>
+      <w:r>
+        <w:t>T02_nocLock_rev3.sch (for reference)</w:t>
+      </w:r>
+    </w:p>
+    <w:p>
+      <w:pPr>
+        <w:pStyle w:val="ListParagraph"/>
+        <w:numPr>
+          <w:ilvl w:val="0"/>
+          <w:numId w:val="2"/>
+        </w:numPr>
+        <w:rPr>
+          <w:b/>
+        </w:rPr>
+      </w:pPr>
+      <w:r>
+        <w:t xml:space="preserve">T02 – Test Plan “Parametric Test” </w:t>
+      </w:r>
+    </w:p>
+    <w:p>
+      <w:pPr>
+        <w:pStyle w:val="ListParagraph"/>
+        <w:numPr>
+          <w:ilvl w:val="0"/>
+          <w:numId w:val="2"/>
+        </w:numPr>
+        <w:rPr>
+          <w:b/>
+        </w:rPr>
+      </w:pPr>
+      <w:r>
+        <w:t xml:space="preserve">T02 </w:t>
+      </w:r>
+      <w:r>
+        <w:t>System setup diagram (for reference)</w:t>
+      </w:r>
+    </w:p>
+    <w:p>
+      <w:pPr>
+        <w:pStyle w:val="ListParagraph"/>
+        <w:numPr>
+          <w:ilvl w:val="0"/>
+          <w:numId w:val="2"/>
+        </w:numPr>
+        <w:rPr>
+          <w:b/>
+        </w:rPr>
+      </w:pPr>
+      <w:r>
+        <w:t xml:space="preserve">T02 </w:t>
+      </w:r>
+      <w:proofErr w:type="spellStart"/>
+      <w:r>
+        <w:t>nocLock</w:t>
+      </w:r>
+      <w:proofErr w:type="spellEnd"/>
+      <w:r>
+        <w:t xml:space="preserve"> general</w:t>
+      </w:r>
+      <w:r>
+        <w:t xml:space="preserve"> operation</w:t>
+      </w:r>
+      <w:r>
+        <w:t>.</w:t>
+      </w:r>
+    </w:p>
+    <w:p>
+      <w:pPr>
+        <w:pStyle w:val="ListParagraph"/>
+        <w:numPr>
+          <w:ilvl w:val="0"/>
+          <w:numId w:val="2"/>
+        </w:numPr>
+        <w:rPr>
+          <w:b/>
+        </w:rPr>
+      </w:pPr>
+      <w:r>
+        <w:t>Test Case 1.1</w:t>
+      </w:r>
+    </w:p>
+    <w:p>
+      <w:pPr>
+        <w:pStyle w:val="ListParagraph"/>
+        <w:numPr>
+          <w:ilvl w:val="0"/>
+          <w:numId w:val="2"/>
+        </w:numPr>
+        <w:rPr>
+          <w:b/>
+        </w:rPr>
+      </w:pPr>
+      <w:r>
+        <w:t>Test Case 1.3</w:t>
+      </w:r>
+    </w:p>
+    <w:p>
+      <w:pPr>
+        <w:pStyle w:val="ListParagraph"/>
+        <w:numPr>
+          <w:ilvl w:val="0"/>
+          <w:numId w:val="2"/>
+        </w:numPr>
+        <w:rPr>
+          <w:b/>
+        </w:rPr>
+      </w:pPr>
+      <w:r>
+        <w:t>Test Case 1.4</w:t>
+      </w:r>
+    </w:p>
+    <w:p>
+      <w:pPr>
+        <w:pStyle w:val="ListParagraph"/>
+        <w:numPr>
+          <w:ilvl w:val="0"/>
+          <w:numId w:val="2"/>
+        </w:numPr>
+        <w:rPr>
+          <w:b/>
+        </w:rPr>
+      </w:pPr>
+      <w:r>
+        <w:t>Test Case 1.5</w:t>
+      </w:r>
+    </w:p>
+    <w:p>
+      <w:pPr>
+        <w:pStyle w:val="ListParagraph"/>
+        <w:numPr>
+          <w:ilvl w:val="0"/>
+          <w:numId w:val="2"/>
+        </w:numPr>
+        <w:rPr>
+          <w:b/>
+        </w:rPr>
+      </w:pPr>
+      <w:r>
+        <w:t>Test Case 1.7</w:t>
+      </w:r>
+    </w:p>
+    <w:p>
+      <w:pPr>
+        <w:pStyle w:val="ListParagraph"/>
+        <w:numPr>
+          <w:ilvl w:val="0"/>
+          <w:numId w:val="2"/>
+        </w:numPr>
+        <w:rPr>
+          <w:b/>
+        </w:rPr>
+      </w:pPr>
+      <w:r>
+        <w:rPr>
+          <w:b/>
+        </w:rPr>
+        <w:t xml:space="preserve"> </w:t>
+      </w:r>
+      <w:r>
+        <w:t>Test Case 3.1-3.6</w:t>
+      </w:r>
       <w:bookmarkStart w:id="0" w:name="_GoBack"/>
       <w:bookmarkEnd w:id="0"/>
     </w:p>
     <w:p>
       <w:pPr>
-        <w:rPr>
-          <w:b/>
-        </w:rPr>
-      </w:pPr>
-    </w:p>
-    <w:p>
-      <w:pPr>
-        <w:rPr>
-          <w:b/>
-        </w:rPr>
-      </w:pPr>
-      <w:r>
-        <w:rPr>
-          <w:b/>
-        </w:rPr>
-        <w:t>Test Description:</w:t>
+        <w:pStyle w:val="ListParagraph"/>
+        <w:rPr>
+          <w:b/>
+        </w:rPr>
+      </w:pPr>
+    </w:p>
+    <w:p>
+      <w:pPr>
+        <w:rPr>
+          <w:b/>
+        </w:rPr>
+      </w:pPr>
+    </w:p>
+    <w:p>
+      <w:pPr>
+        <w:rPr>
+          <w:b/>
+        </w:rPr>
+      </w:pPr>
+      <w:r>
+        <w:rPr>
+          <w:b/>
+        </w:rPr>
+        <w:t>Setup:</w:t>
       </w:r>
     </w:p>
     <w:p>
@@ -85,269 +563,21 @@
         <w:tab/>
       </w:r>
       <w:r>
-        <w:t>This procedure has been created to test the reliability and robustness of the nocLock system as it is implemented in a general use- case scenario, this test will be accomplished by setting up the entire system to repl</w:t>
-      </w:r>
-      <w:r>
-        <w:t>icate a real life situation. The piezo sensor will be secured</w:t>
+        <w:t>Fully assemble system</w:t>
+      </w:r>
+      <w:r>
+        <w:t xml:space="preserve"> with all external peripherals as described in “System setup diagram” and </w:t>
+      </w:r>
+      <w:r>
+        <w:t xml:space="preserve">securely attach piezo </w:t>
+      </w:r>
+      <w:r>
+        <w:t>element</w:t>
       </w:r>
       <w:r>
         <w:t xml:space="preserve"> </w:t>
       </w:r>
       <w:r>
-        <w:t xml:space="preserve">to an acrylic board to simulate a knocking surface, which will then be used to repeatedly unlock and open system. </w:t>
-      </w:r>
-      <w:r>
-        <w:t>This test</w:t>
-      </w:r>
-      <w:r>
-        <w:t xml:space="preserve"> will not only verify the systems capabilities of differentiating </w:t>
-      </w:r>
-      <w:r>
-        <w:t xml:space="preserve">between </w:t>
-      </w:r>
-      <w:r>
-        <w:t xml:space="preserve">knock </w:t>
-      </w:r>
-      <w:r>
-        <w:t>sequences, but will also be crucial in evaluating the behavior of the system after prolonged use.</w:t>
-      </w:r>
-    </w:p>
-    <w:p>
-      <w:pPr>
-        <w:rPr>
-          <w:b/>
-        </w:rPr>
-      </w:pPr>
-    </w:p>
-    <w:p>
-      <w:pPr>
-        <w:rPr>
-          <w:b/>
-        </w:rPr>
-      </w:pPr>
-      <w:r>
-        <w:rPr>
-          <w:b/>
-        </w:rPr>
-        <w:t>Equipment:</w:t>
-      </w:r>
-    </w:p>
-    <w:p>
-      <w:pPr>
-        <w:pStyle w:val="ListParagraph"/>
-        <w:numPr>
-          <w:ilvl w:val="0"/>
-          <w:numId w:val="1"/>
-        </w:numPr>
-      </w:pPr>
-      <w:r>
-        <w:t>nocLock board</w:t>
-      </w:r>
-    </w:p>
-    <w:p>
-      <w:pPr>
-        <w:pStyle w:val="ListParagraph"/>
-        <w:numPr>
-          <w:ilvl w:val="0"/>
-          <w:numId w:val="1"/>
-        </w:numPr>
-      </w:pPr>
-      <w:r>
-        <w:t>Piezo element</w:t>
-      </w:r>
-    </w:p>
-    <w:p>
-      <w:pPr>
-        <w:pStyle w:val="ListParagraph"/>
-        <w:numPr>
-          <w:ilvl w:val="0"/>
-          <w:numId w:val="1"/>
-        </w:numPr>
-      </w:pPr>
-      <w:r>
-        <w:t>Solenoid</w:t>
-      </w:r>
-    </w:p>
-    <w:p>
-      <w:pPr>
-        <w:pStyle w:val="ListParagraph"/>
-        <w:numPr>
-          <w:ilvl w:val="0"/>
-          <w:numId w:val="1"/>
-        </w:numPr>
-      </w:pPr>
-      <w:r>
-        <w:t>LED indicator</w:t>
-      </w:r>
-    </w:p>
-    <w:p>
-      <w:pPr>
-        <w:pStyle w:val="ListParagraph"/>
-        <w:numPr>
-          <w:ilvl w:val="0"/>
-          <w:numId w:val="1"/>
-        </w:numPr>
-      </w:pPr>
-      <w:r>
-        <w:t>Unlock Button</w:t>
-      </w:r>
-    </w:p>
-    <w:p>
-      <w:pPr>
-        <w:pStyle w:val="ListParagraph"/>
-        <w:numPr>
-          <w:ilvl w:val="0"/>
-          <w:numId w:val="1"/>
-        </w:numPr>
-      </w:pPr>
-      <w:r>
-        <w:t>9VDC Voltage Source &gt; 1500mA current rating</w:t>
-      </w:r>
-    </w:p>
-    <w:p>
-      <w:pPr>
-        <w:pStyle w:val="ListParagraph"/>
-        <w:numPr>
-          <w:ilvl w:val="0"/>
-          <w:numId w:val="1"/>
-        </w:numPr>
-      </w:pPr>
-      <w:r>
-        <w:t>Acrylic knocking surface (quarter inch)</w:t>
-      </w:r>
-    </w:p>
-    <w:p>
-      <w:pPr>
-        <w:rPr>
-          <w:b/>
-        </w:rPr>
-      </w:pPr>
-    </w:p>
-    <w:p>
-      <w:pPr>
-        <w:rPr>
-          <w:b/>
-        </w:rPr>
-      </w:pPr>
-      <w:r>
-        <w:rPr>
-          <w:b/>
-        </w:rPr>
-        <w:t>Reference:</w:t>
-      </w:r>
-    </w:p>
-    <w:p>
-      <w:pPr>
-        <w:pStyle w:val="ListParagraph"/>
-        <w:numPr>
-          <w:ilvl w:val="0"/>
-          <w:numId w:val="2"/>
-        </w:numPr>
-        <w:rPr>
-          <w:b/>
-        </w:rPr>
-      </w:pPr>
-      <w:r>
-        <w:t>T02_nocLock_rev3.sch (for reference)</w:t>
-      </w:r>
-    </w:p>
-    <w:p>
-      <w:pPr>
-        <w:pStyle w:val="ListParagraph"/>
-        <w:numPr>
-          <w:ilvl w:val="0"/>
-          <w:numId w:val="2"/>
-        </w:numPr>
-        <w:rPr>
-          <w:b/>
-        </w:rPr>
-      </w:pPr>
-      <w:r>
-        <w:t xml:space="preserve">T02 – Test Plan “Parametric Test” </w:t>
-      </w:r>
-    </w:p>
-    <w:p>
-      <w:pPr>
-        <w:pStyle w:val="ListParagraph"/>
-        <w:numPr>
-          <w:ilvl w:val="0"/>
-          <w:numId w:val="2"/>
-        </w:numPr>
-        <w:rPr>
-          <w:b/>
-        </w:rPr>
-      </w:pPr>
-      <w:r>
-        <w:t xml:space="preserve">T02 </w:t>
-      </w:r>
-      <w:r>
-        <w:t>System setup diagram (for reference)</w:t>
-      </w:r>
-    </w:p>
-    <w:p>
-      <w:pPr>
-        <w:pStyle w:val="ListParagraph"/>
-        <w:numPr>
-          <w:ilvl w:val="0"/>
-          <w:numId w:val="2"/>
-        </w:numPr>
-        <w:rPr>
-          <w:b/>
-        </w:rPr>
-      </w:pPr>
-      <w:r>
-        <w:t>T02 nocLock general</w:t>
-      </w:r>
-      <w:r>
-        <w:t xml:space="preserve"> operation</w:t>
-      </w:r>
-      <w:r>
-        <w:t>.</w:t>
-      </w:r>
-    </w:p>
-    <w:p>
-      <w:pPr>
-        <w:rPr>
-          <w:b/>
-        </w:rPr>
-      </w:pPr>
-    </w:p>
-    <w:p>
-      <w:pPr>
-        <w:rPr>
-          <w:b/>
-        </w:rPr>
-      </w:pPr>
-      <w:r>
-        <w:rPr>
-          <w:b/>
-        </w:rPr>
-        <w:t>Setup:</w:t>
-      </w:r>
-    </w:p>
-    <w:p>
-      <w:r>
-        <w:rPr>
-          <w:b/>
-        </w:rPr>
-        <w:tab/>
-      </w:r>
-      <w:r>
-        <w:t>Fully assemble system</w:t>
-      </w:r>
-      <w:r>
-        <w:t xml:space="preserve"> with all external peripherals as described in “System setup diagram” and </w:t>
-      </w:r>
-      <w:r>
-        <w:t xml:space="preserve">securely attach piezo </w:t>
-      </w:r>
-      <w:r>
-        <w:t>element</w:t>
-      </w:r>
-      <w:r>
-        <w:t xml:space="preserve"> </w:t>
-      </w:r>
-      <w:r>
         <w:t xml:space="preserve">to </w:t>
       </w:r>
       <w:r>
@@ -357,7 +587,11 @@
         <w:t>knocking</w:t>
       </w:r>
       <w:r>
-        <w:t xml:space="preserve"> surface.   Prepare system </w:t>
+        <w:t xml:space="preserve"> surface.   Prepare </w:t>
+      </w:r>
+      <w:r>
+        <w:lastRenderedPageBreak/>
+        <w:t xml:space="preserve">system </w:t>
       </w:r>
       <w:r>
         <w:t xml:space="preserve">by programming the nocLock with a simple 3-knock sequence with a 3 second delay between each individual </w:t>
@@ -407,7 +641,16 @@
         </w:rPr>
       </w:pPr>
       <w:r>
-        <w:t xml:space="preserve">Secure piezo element to knocking surface </w:t>
+        <w:t>Secure Knock Sensor module</w:t>
+      </w:r>
+      <w:r>
+        <w:t xml:space="preserve"> to </w:t>
+      </w:r>
+      <w:r>
+        <w:t>Acrylic Knocking S</w:t>
+      </w:r>
+      <w:r>
+        <w:t xml:space="preserve">urface </w:t>
       </w:r>
     </w:p>
     <w:p>
@@ -538,7 +781,6 @@
         </w:numPr>
       </w:pPr>
       <w:r>
-        <w:lastRenderedPageBreak/>
         <w:t>Begin testing;</w:t>
       </w:r>
       <w:r>
@@ -964,7 +1206,6 @@
         <w:rPr>
           <w:noProof/>
         </w:rPr>
-        <w:lastRenderedPageBreak/>
         <w:drawing>
           <wp:anchor distT="0" distB="0" distL="114300" distR="114300" simplePos="0" relativeHeight="251658240" behindDoc="0" locked="0" layoutInCell="1" allowOverlap="1" wp14:anchorId="110327EF" wp14:editId="631F1F97">
             <wp:simplePos x="0" y="0"/>
@@ -1057,6 +1298,95 @@
 <file path=word/numbering.xml><?xml version="1.0" encoding="utf-8"?>
 <w:numbering xmlns:wpc="http://schemas.microsoft.com/office/word/2010/wordprocessingCanvas" xmlns:mc="http://schemas.openxmlformats.org/markup-compatibility/2006" xmlns:o="urn:schemas-microsoft-com:office:office" xmlns:r="http://schemas.openxmlformats.org/officeDocument/2006/relationships" xmlns:m="http://schemas.openxmlformats.org/officeDocument/2006/math" xmlns:v="urn:schemas-microsoft-com:vml" xmlns:wp14="http://schemas.microsoft.com/office/word/2010/wordprocessingDrawing" xmlns:wp="http://schemas.openxmlformats.org/drawingml/2006/wordprocessingDrawing" xmlns:w10="urn:schemas-microsoft-com:office:word" xmlns:w="http://schemas.openxmlformats.org/wordprocessingml/2006/main" xmlns:w14="http://schemas.microsoft.com/office/word/2010/wordml" xmlns:wpg="http://schemas.microsoft.com/office/word/2010/wordprocessingGroup" xmlns:wpi="http://schemas.microsoft.com/office/word/2010/wordprocessingInk" xmlns:wne="http://schemas.microsoft.com/office/word/2006/wordml" xmlns:wps="http://schemas.microsoft.com/office/word/2010/wordprocessingShape" mc:Ignorable="w14 wp14">
   <w:abstractNum w:abstractNumId="0">
+    <w:nsid w:val="2082448A"/>
+    <w:multiLevelType w:val="hybridMultilevel"/>
+    <w:tmpl w:val="AEF6BEDE"/>
+    <w:lvl w:ilvl="0" w:tplc="0409000F">
+      <w:start w:val="1"/>
+      <w:numFmt w:val="decimal"/>
+      <w:lvlText w:val="%1."/>
+      <w:lvlJc w:val="left"/>
+      <w:pPr>
+        <w:ind w:left="720" w:hanging="360"/>
+      </w:pPr>
+      <w:rPr>
+        <w:rFonts w:hint="default"/>
+      </w:rPr>
+    </w:lvl>
+    <w:lvl w:ilvl="1" w:tplc="04090019" w:tentative="1">
+      <w:start w:val="1"/>
+      <w:numFmt w:val="lowerLetter"/>
+      <w:lvlText w:val="%2."/>
+      <w:lvlJc w:val="left"/>
+      <w:pPr>
+        <w:ind w:left="1440" w:hanging="360"/>
+      </w:pPr>
+    </w:lvl>
+    <w:lvl w:ilvl="2" w:tplc="0409001B" w:tentative="1">
+      <w:start w:val="1"/>
+      <w:numFmt w:val="lowerRoman"/>
+      <w:lvlText w:val="%3."/>
+      <w:lvlJc w:val="right"/>
+      <w:pPr>
+        <w:ind w:left="2160" w:hanging="180"/>
+      </w:pPr>
+    </w:lvl>
+    <w:lvl w:ilvl="3" w:tplc="0409000F" w:tentative="1">
+      <w:start w:val="1"/>
+      <w:numFmt w:val="decimal"/>
+      <w:lvlText w:val="%4."/>
+      <w:lvlJc w:val="left"/>
+      <w:pPr>
+        <w:ind w:left="2880" w:hanging="360"/>
+      </w:pPr>
+    </w:lvl>
+    <w:lvl w:ilvl="4" w:tplc="04090019" w:tentative="1">
+      <w:start w:val="1"/>
+      <w:numFmt w:val="lowerLetter"/>
+      <w:lvlText w:val="%5."/>
+      <w:lvlJc w:val="left"/>
+      <w:pPr>
+        <w:ind w:left="3600" w:hanging="360"/>
+      </w:pPr>
+    </w:lvl>
+    <w:lvl w:ilvl="5" w:tplc="0409001B" w:tentative="1">
+      <w:start w:val="1"/>
+      <w:numFmt w:val="lowerRoman"/>
+      <w:lvlText w:val="%6."/>
+      <w:lvlJc w:val="right"/>
+      <w:pPr>
+        <w:ind w:left="4320" w:hanging="180"/>
+      </w:pPr>
+    </w:lvl>
+    <w:lvl w:ilvl="6" w:tplc="0409000F" w:tentative="1">
+      <w:start w:val="1"/>
+      <w:numFmt w:val="decimal"/>
+      <w:lvlText w:val="%7."/>
+      <w:lvlJc w:val="left"/>
+      <w:pPr>
+        <w:ind w:left="5040" w:hanging="360"/>
+      </w:pPr>
+    </w:lvl>
+    <w:lvl w:ilvl="7" w:tplc="04090019" w:tentative="1">
+      <w:start w:val="1"/>
+      <w:numFmt w:val="lowerLetter"/>
+      <w:lvlText w:val="%8."/>
+      <w:lvlJc w:val="left"/>
+      <w:pPr>
+        <w:ind w:left="5760" w:hanging="360"/>
+      </w:pPr>
+    </w:lvl>
+    <w:lvl w:ilvl="8" w:tplc="0409001B" w:tentative="1">
+      <w:start w:val="1"/>
+      <w:numFmt w:val="lowerRoman"/>
+      <w:lvlText w:val="%9."/>
+      <w:lvlJc w:val="right"/>
+      <w:pPr>
+        <w:ind w:left="6480" w:hanging="180"/>
+      </w:pPr>
+    </w:lvl>
+  </w:abstractNum>
+  <w:abstractNum w:abstractNumId="1">
     <w:nsid w:val="3A200E91"/>
     <w:multiLevelType w:val="hybridMultilevel"/>
     <w:tmpl w:val="4F0605A4"/>
@@ -1146,7 +1476,7 @@
       </w:pPr>
     </w:lvl>
   </w:abstractNum>
-  <w:abstractNum w:abstractNumId="1">
+  <w:abstractNum w:abstractNumId="2">
     <w:nsid w:val="42CE1F70"/>
     <w:multiLevelType w:val="hybridMultilevel"/>
     <w:tmpl w:val="B2ECA680"/>
@@ -1259,7 +1589,96 @@
       </w:rPr>
     </w:lvl>
   </w:abstractNum>
-  <w:abstractNum w:abstractNumId="2">
+  <w:abstractNum w:abstractNumId="3">
+    <w:nsid w:val="48F350DA"/>
+    <w:multiLevelType w:val="hybridMultilevel"/>
+    <w:tmpl w:val="E9700A68"/>
+    <w:lvl w:ilvl="0" w:tplc="0409000F">
+      <w:start w:val="1"/>
+      <w:numFmt w:val="decimal"/>
+      <w:lvlText w:val="%1."/>
+      <w:lvlJc w:val="left"/>
+      <w:pPr>
+        <w:ind w:left="720" w:hanging="360"/>
+      </w:pPr>
+      <w:rPr>
+        <w:rFonts w:hint="default"/>
+      </w:rPr>
+    </w:lvl>
+    <w:lvl w:ilvl="1" w:tplc="04090019" w:tentative="1">
+      <w:start w:val="1"/>
+      <w:numFmt w:val="lowerLetter"/>
+      <w:lvlText w:val="%2."/>
+      <w:lvlJc w:val="left"/>
+      <w:pPr>
+        <w:ind w:left="1440" w:hanging="360"/>
+      </w:pPr>
+    </w:lvl>
+    <w:lvl w:ilvl="2" w:tplc="0409001B" w:tentative="1">
+      <w:start w:val="1"/>
+      <w:numFmt w:val="lowerRoman"/>
+      <w:lvlText w:val="%3."/>
+      <w:lvlJc w:val="right"/>
+      <w:pPr>
+        <w:ind w:left="2160" w:hanging="180"/>
+      </w:pPr>
+    </w:lvl>
+    <w:lvl w:ilvl="3" w:tplc="0409000F" w:tentative="1">
+      <w:start w:val="1"/>
+      <w:numFmt w:val="decimal"/>
+      <w:lvlText w:val="%4."/>
+      <w:lvlJc w:val="left"/>
+      <w:pPr>
+        <w:ind w:left="2880" w:hanging="360"/>
+      </w:pPr>
+    </w:lvl>
+    <w:lvl w:ilvl="4" w:tplc="04090019" w:tentative="1">
+      <w:start w:val="1"/>
+      <w:numFmt w:val="lowerLetter"/>
+      <w:lvlText w:val="%5."/>
+      <w:lvlJc w:val="left"/>
+      <w:pPr>
+        <w:ind w:left="3600" w:hanging="360"/>
+      </w:pPr>
+    </w:lvl>
+    <w:lvl w:ilvl="5" w:tplc="0409001B" w:tentative="1">
+      <w:start w:val="1"/>
+      <w:numFmt w:val="lowerRoman"/>
+      <w:lvlText w:val="%6."/>
+      <w:lvlJc w:val="right"/>
+      <w:pPr>
+        <w:ind w:left="4320" w:hanging="180"/>
+      </w:pPr>
+    </w:lvl>
+    <w:lvl w:ilvl="6" w:tplc="0409000F" w:tentative="1">
+      <w:start w:val="1"/>
+      <w:numFmt w:val="decimal"/>
+      <w:lvlText w:val="%7."/>
+      <w:lvlJc w:val="left"/>
+      <w:pPr>
+        <w:ind w:left="5040" w:hanging="360"/>
+      </w:pPr>
+    </w:lvl>
+    <w:lvl w:ilvl="7" w:tplc="04090019" w:tentative="1">
+      <w:start w:val="1"/>
+      <w:numFmt w:val="lowerLetter"/>
+      <w:lvlText w:val="%8."/>
+      <w:lvlJc w:val="left"/>
+      <w:pPr>
+        <w:ind w:left="5760" w:hanging="360"/>
+      </w:pPr>
+    </w:lvl>
+    <w:lvl w:ilvl="8" w:tplc="0409001B" w:tentative="1">
+      <w:start w:val="1"/>
+      <w:numFmt w:val="lowerRoman"/>
+      <w:lvlText w:val="%9."/>
+      <w:lvlJc w:val="right"/>
+      <w:pPr>
+        <w:ind w:left="6480" w:hanging="180"/>
+      </w:pPr>
+    </w:lvl>
+  </w:abstractNum>
+  <w:abstractNum w:abstractNumId="4">
     <w:nsid w:val="4B997896"/>
     <w:multiLevelType w:val="hybridMultilevel"/>
     <w:tmpl w:val="E272F0B2"/>
@@ -1372,7 +1791,7 @@
       </w:rPr>
     </w:lvl>
   </w:abstractNum>
-  <w:abstractNum w:abstractNumId="3">
+  <w:abstractNum w:abstractNumId="5">
     <w:nsid w:val="50EE6FC1"/>
     <w:multiLevelType w:val="hybridMultilevel"/>
     <w:tmpl w:val="37EE2B6A"/>
@@ -1485,7 +1904,93 @@
       </w:rPr>
     </w:lvl>
   </w:abstractNum>
-  <w:abstractNum w:abstractNumId="4">
+  <w:abstractNum w:abstractNumId="6">
+    <w:nsid w:val="71006763"/>
+    <w:multiLevelType w:val="hybridMultilevel"/>
+    <w:tmpl w:val="4E069D30"/>
+    <w:lvl w:ilvl="0" w:tplc="0409000F">
+      <w:start w:val="1"/>
+      <w:numFmt w:val="decimal"/>
+      <w:lvlText w:val="%1."/>
+      <w:lvlJc w:val="left"/>
+      <w:pPr>
+        <w:ind w:left="720" w:hanging="360"/>
+      </w:pPr>
+    </w:lvl>
+    <w:lvl w:ilvl="1" w:tplc="04090019" w:tentative="1">
+      <w:start w:val="1"/>
+      <w:numFmt w:val="lowerLetter"/>
+      <w:lvlText w:val="%2."/>
+      <w:lvlJc w:val="left"/>
+      <w:pPr>
+        <w:ind w:left="1440" w:hanging="360"/>
+      </w:pPr>
+    </w:lvl>
+    <w:lvl w:ilvl="2" w:tplc="0409001B" w:tentative="1">
+      <w:start w:val="1"/>
+      <w:numFmt w:val="lowerRoman"/>
+      <w:lvlText w:val="%3."/>
+      <w:lvlJc w:val="right"/>
+      <w:pPr>
+        <w:ind w:left="2160" w:hanging="180"/>
+      </w:pPr>
+    </w:lvl>
+    <w:lvl w:ilvl="3" w:tplc="0409000F" w:tentative="1">
+      <w:start w:val="1"/>
+      <w:numFmt w:val="decimal"/>
+      <w:lvlText w:val="%4."/>
+      <w:lvlJc w:val="left"/>
+      <w:pPr>
+        <w:ind w:left="2880" w:hanging="360"/>
+      </w:pPr>
+    </w:lvl>
+    <w:lvl w:ilvl="4" w:tplc="04090019" w:tentative="1">
+      <w:start w:val="1"/>
+      <w:numFmt w:val="lowerLetter"/>
+      <w:lvlText w:val="%5."/>
+      <w:lvlJc w:val="left"/>
+      <w:pPr>
+        <w:ind w:left="3600" w:hanging="360"/>
+      </w:pPr>
+    </w:lvl>
+    <w:lvl w:ilvl="5" w:tplc="0409001B" w:tentative="1">
+      <w:start w:val="1"/>
+      <w:numFmt w:val="lowerRoman"/>
+      <w:lvlText w:val="%6."/>
+      <w:lvlJc w:val="right"/>
+      <w:pPr>
+        <w:ind w:left="4320" w:hanging="180"/>
+      </w:pPr>
+    </w:lvl>
+    <w:lvl w:ilvl="6" w:tplc="0409000F" w:tentative="1">
+      <w:start w:val="1"/>
+      <w:numFmt w:val="decimal"/>
+      <w:lvlText w:val="%7."/>
+      <w:lvlJc w:val="left"/>
+      <w:pPr>
+        <w:ind w:left="5040" w:hanging="360"/>
+      </w:pPr>
+    </w:lvl>
+    <w:lvl w:ilvl="7" w:tplc="04090019" w:tentative="1">
+      <w:start w:val="1"/>
+      <w:numFmt w:val="lowerLetter"/>
+      <w:lvlText w:val="%8."/>
+      <w:lvlJc w:val="left"/>
+      <w:pPr>
+        <w:ind w:left="5760" w:hanging="360"/>
+      </w:pPr>
+    </w:lvl>
+    <w:lvl w:ilvl="8" w:tplc="0409001B" w:tentative="1">
+      <w:start w:val="1"/>
+      <w:numFmt w:val="lowerRoman"/>
+      <w:lvlText w:val="%9."/>
+      <w:lvlJc w:val="right"/>
+      <w:pPr>
+        <w:ind w:left="6480" w:hanging="180"/>
+      </w:pPr>
+    </w:lvl>
+  </w:abstractNum>
+  <w:abstractNum w:abstractNumId="7">
     <w:nsid w:val="7EA54D02"/>
     <w:multiLevelType w:val="hybridMultilevel"/>
     <w:tmpl w:val="F8902DB8"/>
@@ -1599,19 +2104,28 @@
     </w:lvl>
   </w:abstractNum>
   <w:num w:numId="1">
+    <w:abstractNumId w:val="2"/>
+  </w:num>
+  <w:num w:numId="2">
     <w:abstractNumId w:val="1"/>
   </w:num>
-  <w:num w:numId="2">
-    <w:abstractNumId w:val="0"/>
-  </w:num>
   <w:num w:numId="3">
-    <w:abstractNumId w:val="2"/>
+    <w:abstractNumId w:val="4"/>
   </w:num>
   <w:num w:numId="4">
-    <w:abstractNumId w:val="4"/>
+    <w:abstractNumId w:val="7"/>
   </w:num>
   <w:num w:numId="5">
+    <w:abstractNumId w:val="5"/>
+  </w:num>
+  <w:num w:numId="6">
     <w:abstractNumId w:val="3"/>
+  </w:num>
+  <w:num w:numId="7">
+    <w:abstractNumId w:val="6"/>
+  </w:num>
+  <w:num w:numId="8">
+    <w:abstractNumId w:val="0"/>
   </w:num>
 </w:numbering>
 </file>

</xml_diff>